<commit_message>
fix: fix exercise 2
</commit_message>
<xml_diff>
--- a/módulo-4/Exercício_Técnicas_Testes.docx
+++ b/módulo-4/Exercício_Técnicas_Testes.docx
@@ -2487,7 +2487,7 @@
               <w:rPr>
                 <w:rtl w:val="0"/>
               </w:rPr>
-              <w:t xml:space="preserve">Cadastrar produto no valor de R$ 18,00</w:t>
+              <w:t xml:space="preserve">Cadastrar produto no valor de R$ 18,99</w:t>
             </w:r>
           </w:p>
         </w:tc>
@@ -2655,7 +2655,7 @@
               <w:rPr>
                 <w:rtl w:val="0"/>
               </w:rPr>
-              <w:t xml:space="preserve">Cadastrar produto no valor de R$ 20,00</w:t>
+              <w:t xml:space="preserve">Cadastrar produto no valor de R$ 19,01</w:t>
             </w:r>
           </w:p>
         </w:tc>
@@ -2739,7 +2739,7 @@
               <w:rPr>
                 <w:rtl w:val="0"/>
               </w:rPr>
-              <w:t xml:space="preserve">Cadastrar produto no valor de R$ 98,00</w:t>
+              <w:t xml:space="preserve">Cadastrar produto no valor de R$ 98,99</w:t>
             </w:r>
           </w:p>
         </w:tc>
@@ -2907,7 +2907,7 @@
               <w:rPr>
                 <w:rtl w:val="0"/>
               </w:rPr>
-              <w:t xml:space="preserve">Cadastrar produto no valor de R$ 100,00</w:t>
+              <w:t xml:space="preserve">Cadastrar produto no valor de R$ 99,01</w:t>
             </w:r>
           </w:p>
         </w:tc>

</xml_diff>